<commit_message>
updated files for download
</commit_message>
<xml_diff>
--- a/src/assets/docus/impresos/Cuadro_ganadores.docx
+++ b/src/assets/docus/impresos/Cuadro_ganadores.docx
@@ -1,6 +1,6 @@
 
 <file path=word/document.xml><?xml version="1.0" encoding="utf-8"?>
-<w:document xmlns:wpc="http://schemas.microsoft.com/office/word/2010/wordprocessingCanvas" xmlns:cx="http://schemas.microsoft.com/office/drawing/2014/chartex" xmlns:cx1="http://schemas.microsoft.com/office/drawing/2015/9/8/chartex" xmlns:cx2="http://schemas.microsoft.com/office/drawing/2015/10/21/chartex" xmlns:cx3="http://schemas.microsoft.com/office/drawing/2016/5/9/chartex" xmlns:cx4="http://schemas.microsoft.com/office/drawing/2016/5/10/chartex" xmlns:cx5="http://schemas.microsoft.com/office/drawing/2016/5/11/chartex" xmlns:cx6="http://schemas.microsoft.com/office/drawing/2016/5/12/chartex" xmlns:cx7="http://schemas.microsoft.com/office/drawing/2016/5/13/chartex" xmlns:cx8="http://schemas.microsoft.com/office/drawing/2016/5/14/chartex" xmlns:mc="http://schemas.openxmlformats.org/markup-compatibility/2006" xmlns:aink="http://schemas.microsoft.com/office/drawing/2016/ink" xmlns:am3d="http://schemas.microsoft.com/office/drawing/2017/model3d" xmlns:o="urn:schemas-microsoft-com:office:office" xmlns:r="http://schemas.openxmlformats.org/officeDocument/2006/relationships" xmlns:m="http://schemas.openxmlformats.org/officeDocument/2006/math" xmlns:v="urn:schemas-microsoft-com:vml" xmlns:wp14="http://schemas.microsoft.com/office/word/2010/wordprocessingDrawing" xmlns:wp="http://schemas.openxmlformats.org/drawingml/2006/wordprocessingDrawing" xmlns:w10="urn:schemas-microsoft-com:office:word" xmlns:w="http://schemas.openxmlformats.org/wordprocessingml/2006/main" xmlns:w14="http://schemas.microsoft.com/office/word/2010/wordml" xmlns:w15="http://schemas.microsoft.com/office/word/2012/wordml" xmlns:w16cex="http://schemas.microsoft.com/office/word/2018/wordml/cex" xmlns:w16cid="http://schemas.microsoft.com/office/word/2016/wordml/cid" xmlns:w16="http://schemas.microsoft.com/office/word/2018/wordml" xmlns:w16se="http://schemas.microsoft.com/office/word/2015/wordml/symex" xmlns:wpg="http://schemas.microsoft.com/office/word/2010/wordprocessingGroup" xmlns:wpi="http://schemas.microsoft.com/office/word/2010/wordprocessingInk" xmlns:wne="http://schemas.microsoft.com/office/word/2006/wordml" xmlns:wps="http://schemas.microsoft.com/office/word/2010/wordprocessingShape" mc:Ignorable="w14 w15 w16se w16cid w16 w16cex wp14">
+<w:document xmlns:wpc="http://schemas.microsoft.com/office/word/2010/wordprocessingCanvas" xmlns:cx="http://schemas.microsoft.com/office/drawing/2014/chartex" xmlns:cx1="http://schemas.microsoft.com/office/drawing/2015/9/8/chartex" xmlns:cx2="http://schemas.microsoft.com/office/drawing/2015/10/21/chartex" xmlns:cx3="http://schemas.microsoft.com/office/drawing/2016/5/9/chartex" xmlns:cx4="http://schemas.microsoft.com/office/drawing/2016/5/10/chartex" xmlns:cx5="http://schemas.microsoft.com/office/drawing/2016/5/11/chartex" xmlns:cx6="http://schemas.microsoft.com/office/drawing/2016/5/12/chartex" xmlns:cx7="http://schemas.microsoft.com/office/drawing/2016/5/13/chartex" xmlns:cx8="http://schemas.microsoft.com/office/drawing/2016/5/14/chartex" xmlns:mc="http://schemas.openxmlformats.org/markup-compatibility/2006" xmlns:aink="http://schemas.microsoft.com/office/drawing/2016/ink" xmlns:am3d="http://schemas.microsoft.com/office/drawing/2017/model3d" xmlns:o="urn:schemas-microsoft-com:office:office" xmlns:oel="http://schemas.microsoft.com/office/2019/extlst" xmlns:r="http://schemas.openxmlformats.org/officeDocument/2006/relationships" xmlns:m="http://schemas.openxmlformats.org/officeDocument/2006/math" xmlns:v="urn:schemas-microsoft-com:vml" xmlns:wp14="http://schemas.microsoft.com/office/word/2010/wordprocessingDrawing" xmlns:wp="http://schemas.openxmlformats.org/drawingml/2006/wordprocessingDrawing" xmlns:w10="urn:schemas-microsoft-com:office:word" xmlns:w="http://schemas.openxmlformats.org/wordprocessingml/2006/main" xmlns:w14="http://schemas.microsoft.com/office/word/2010/wordml" xmlns:w15="http://schemas.microsoft.com/office/word/2012/wordml" xmlns:w16cex="http://schemas.microsoft.com/office/word/2018/wordml/cex" xmlns:w16cid="http://schemas.microsoft.com/office/word/2016/wordml/cid" xmlns:w16="http://schemas.microsoft.com/office/word/2018/wordml" xmlns:w16du="http://schemas.microsoft.com/office/word/2023/wordml/word16du" xmlns:w16sdtdh="http://schemas.microsoft.com/office/word/2020/wordml/sdtdatahash" xmlns:w16sdtfl="http://schemas.microsoft.com/office/word/2024/wordml/sdtformatlock" xmlns:w16se="http://schemas.microsoft.com/office/word/2015/wordml/symex" xmlns:wpg="http://schemas.microsoft.com/office/word/2010/wordprocessingGroup" xmlns:wpi="http://schemas.microsoft.com/office/word/2010/wordprocessingInk" xmlns:wne="http://schemas.microsoft.com/office/word/2006/wordml" xmlns:wps="http://schemas.microsoft.com/office/word/2010/wordprocessingShape" mc:Ignorable="w14 w15 w16se w16cid w16 w16cex w16sdtdh w16sdtfl w16du wp14">
   <w:body>
     <w:tbl>
       <w:tblPr>
@@ -71,19 +71,8 @@
                 <w:szCs w:val="40"/>
                 <w:lang w:val="de-DE"/>
               </w:rPr>
-              <w:t xml:space="preserve">1° </w:t>
-            </w:r>
-            <w:proofErr w:type="spellStart"/>
-            <w:r>
-              <w:rPr>
-                <w:b/>
-                <w:sz w:val="40"/>
-                <w:szCs w:val="40"/>
-                <w:lang w:val="de-DE"/>
-              </w:rPr>
-              <w:t>puesto</w:t>
-            </w:r>
-            <w:proofErr w:type="spellEnd"/>
+              <w:t>1° puesto</w:t>
+            </w:r>
           </w:p>
         </w:tc>
         <w:tc>
@@ -109,6 +98,7 @@
           <w:p>
             <w:pPr>
               <w:rPr>
+                <w:b/>
                 <w:sz w:val="40"/>
                 <w:szCs w:val="40"/>
                 <w:lang w:val="de-DE"/>
@@ -122,6 +112,24 @@
                 <w:lang w:val="de-DE"/>
               </w:rPr>
               <w:t>Colegio:</w:t>
+            </w:r>
+          </w:p>
+          <w:p>
+            <w:pPr>
+              <w:rPr>
+                <w:sz w:val="40"/>
+                <w:szCs w:val="40"/>
+                <w:lang w:val="de-DE"/>
+              </w:rPr>
+            </w:pPr>
+            <w:r>
+              <w:rPr>
+                <w:b/>
+                <w:sz w:val="40"/>
+                <w:szCs w:val="40"/>
+                <w:lang w:val="de-DE"/>
+              </w:rPr>
+              <w:t>Edad o curso:</w:t>
             </w:r>
           </w:p>
         </w:tc>
@@ -152,19 +160,8 @@
                 <w:szCs w:val="40"/>
                 <w:lang w:val="de-DE"/>
               </w:rPr>
-              <w:t xml:space="preserve">2° </w:t>
-            </w:r>
-            <w:proofErr w:type="spellStart"/>
-            <w:r>
-              <w:rPr>
-                <w:b/>
-                <w:sz w:val="40"/>
-                <w:szCs w:val="40"/>
-                <w:lang w:val="de-DE"/>
-              </w:rPr>
-              <w:t>puesto</w:t>
-            </w:r>
-            <w:proofErr w:type="spellEnd"/>
+              <w:t>2° puesto</w:t>
+            </w:r>
           </w:p>
         </w:tc>
         <w:tc>
@@ -190,6 +187,7 @@
           <w:p>
             <w:pPr>
               <w:rPr>
+                <w:b/>
                 <w:sz w:val="40"/>
                 <w:szCs w:val="40"/>
                 <w:lang w:val="de-DE"/>
@@ -203,6 +201,24 @@
                 <w:lang w:val="de-DE"/>
               </w:rPr>
               <w:t>Colegio:</w:t>
+            </w:r>
+          </w:p>
+          <w:p>
+            <w:pPr>
+              <w:rPr>
+                <w:sz w:val="40"/>
+                <w:szCs w:val="40"/>
+                <w:lang w:val="de-DE"/>
+              </w:rPr>
+            </w:pPr>
+            <w:r>
+              <w:rPr>
+                <w:b/>
+                <w:sz w:val="40"/>
+                <w:szCs w:val="40"/>
+                <w:lang w:val="de-DE"/>
+              </w:rPr>
+              <w:t>Edad o curso:</w:t>
             </w:r>
           </w:p>
         </w:tc>
@@ -233,19 +249,8 @@
                 <w:szCs w:val="40"/>
                 <w:lang w:val="de-DE"/>
               </w:rPr>
-              <w:t xml:space="preserve">3° </w:t>
-            </w:r>
-            <w:proofErr w:type="spellStart"/>
-            <w:r>
-              <w:rPr>
-                <w:b/>
-                <w:sz w:val="40"/>
-                <w:szCs w:val="40"/>
-                <w:lang w:val="de-DE"/>
-              </w:rPr>
-              <w:t>puesto</w:t>
-            </w:r>
-            <w:proofErr w:type="spellEnd"/>
+              <w:t>3° puesto</w:t>
+            </w:r>
           </w:p>
         </w:tc>
         <w:tc>
@@ -271,6 +276,7 @@
           <w:p>
             <w:pPr>
               <w:rPr>
+                <w:b/>
                 <w:sz w:val="40"/>
                 <w:szCs w:val="40"/>
                 <w:lang w:val="de-DE"/>
@@ -284,6 +290,24 @@
                 <w:lang w:val="de-DE"/>
               </w:rPr>
               <w:t>Colegio:</w:t>
+            </w:r>
+          </w:p>
+          <w:p>
+            <w:pPr>
+              <w:rPr>
+                <w:sz w:val="40"/>
+                <w:szCs w:val="40"/>
+                <w:lang w:val="de-DE"/>
+              </w:rPr>
+            </w:pPr>
+            <w:r>
+              <w:rPr>
+                <w:b/>
+                <w:sz w:val="40"/>
+                <w:szCs w:val="40"/>
+                <w:lang w:val="de-DE"/>
+              </w:rPr>
+              <w:t>Edad o curso:</w:t>
             </w:r>
           </w:p>
         </w:tc>
@@ -345,19 +369,8 @@
                 <w:szCs w:val="40"/>
                 <w:lang w:val="de-DE"/>
               </w:rPr>
-              <w:t xml:space="preserve">1° </w:t>
-            </w:r>
-            <w:proofErr w:type="spellStart"/>
-            <w:r>
-              <w:rPr>
-                <w:b/>
-                <w:sz w:val="40"/>
-                <w:szCs w:val="40"/>
-                <w:lang w:val="de-DE"/>
-              </w:rPr>
-              <w:t>puesto</w:t>
-            </w:r>
-            <w:proofErr w:type="spellEnd"/>
+              <w:t>1° puesto</w:t>
+            </w:r>
           </w:p>
         </w:tc>
         <w:tc>
@@ -383,6 +396,7 @@
           <w:p>
             <w:pPr>
               <w:rPr>
+                <w:b/>
                 <w:sz w:val="40"/>
                 <w:szCs w:val="40"/>
                 <w:lang w:val="de-DE"/>
@@ -396,6 +410,24 @@
                 <w:lang w:val="de-DE"/>
               </w:rPr>
               <w:t>Colegio:</w:t>
+            </w:r>
+          </w:p>
+          <w:p>
+            <w:pPr>
+              <w:rPr>
+                <w:sz w:val="40"/>
+                <w:szCs w:val="40"/>
+                <w:lang w:val="de-DE"/>
+              </w:rPr>
+            </w:pPr>
+            <w:r>
+              <w:rPr>
+                <w:b/>
+                <w:sz w:val="40"/>
+                <w:szCs w:val="40"/>
+                <w:lang w:val="de-DE"/>
+              </w:rPr>
+              <w:t>Edad o curso:</w:t>
             </w:r>
           </w:p>
         </w:tc>
@@ -426,19 +458,8 @@
                 <w:szCs w:val="40"/>
                 <w:lang w:val="de-DE"/>
               </w:rPr>
-              <w:t xml:space="preserve">2° </w:t>
-            </w:r>
-            <w:proofErr w:type="spellStart"/>
-            <w:r>
-              <w:rPr>
-                <w:b/>
-                <w:sz w:val="40"/>
-                <w:szCs w:val="40"/>
-                <w:lang w:val="de-DE"/>
-              </w:rPr>
-              <w:t>puesto</w:t>
-            </w:r>
-            <w:proofErr w:type="spellEnd"/>
+              <w:t>2° puesto</w:t>
+            </w:r>
           </w:p>
         </w:tc>
         <w:tc>
@@ -464,6 +485,7 @@
           <w:p>
             <w:pPr>
               <w:rPr>
+                <w:b/>
                 <w:sz w:val="40"/>
                 <w:szCs w:val="40"/>
                 <w:lang w:val="de-DE"/>
@@ -477,6 +499,24 @@
                 <w:lang w:val="de-DE"/>
               </w:rPr>
               <w:t>Colegio:</w:t>
+            </w:r>
+          </w:p>
+          <w:p>
+            <w:pPr>
+              <w:rPr>
+                <w:sz w:val="40"/>
+                <w:szCs w:val="40"/>
+                <w:lang w:val="de-DE"/>
+              </w:rPr>
+            </w:pPr>
+            <w:r>
+              <w:rPr>
+                <w:b/>
+                <w:sz w:val="40"/>
+                <w:szCs w:val="40"/>
+                <w:lang w:val="de-DE"/>
+              </w:rPr>
+              <w:t>Edad o curso:</w:t>
             </w:r>
           </w:p>
         </w:tc>
@@ -507,19 +547,8 @@
                 <w:szCs w:val="40"/>
                 <w:lang w:val="de-DE"/>
               </w:rPr>
-              <w:t xml:space="preserve">3° </w:t>
-            </w:r>
-            <w:proofErr w:type="spellStart"/>
-            <w:r>
-              <w:rPr>
-                <w:b/>
-                <w:sz w:val="40"/>
-                <w:szCs w:val="40"/>
-                <w:lang w:val="de-DE"/>
-              </w:rPr>
-              <w:t>puesto</w:t>
-            </w:r>
-            <w:proofErr w:type="spellEnd"/>
+              <w:t>3° puesto</w:t>
+            </w:r>
           </w:p>
         </w:tc>
         <w:tc>
@@ -545,6 +574,7 @@
           <w:p>
             <w:pPr>
               <w:rPr>
+                <w:b/>
                 <w:sz w:val="40"/>
                 <w:szCs w:val="40"/>
                 <w:lang w:val="de-DE"/>
@@ -558,6 +588,24 @@
                 <w:lang w:val="de-DE"/>
               </w:rPr>
               <w:t>Colegio:</w:t>
+            </w:r>
+          </w:p>
+          <w:p>
+            <w:pPr>
+              <w:rPr>
+                <w:sz w:val="40"/>
+                <w:szCs w:val="40"/>
+                <w:lang w:val="de-DE"/>
+              </w:rPr>
+            </w:pPr>
+            <w:r>
+              <w:rPr>
+                <w:b/>
+                <w:sz w:val="40"/>
+                <w:szCs w:val="40"/>
+                <w:lang w:val="de-DE"/>
+              </w:rPr>
+              <w:t>Edad o curso:</w:t>
             </w:r>
           </w:p>
         </w:tc>
@@ -584,7 +632,6 @@
                 <w:szCs w:val="40"/>
                 <w:lang w:val="de-DE"/>
               </w:rPr>
-              <w:lastRenderedPageBreak/>
               <w:t>B1</w:t>
             </w:r>
           </w:p>
@@ -612,19 +659,9 @@
                 <w:szCs w:val="40"/>
                 <w:lang w:val="de-DE"/>
               </w:rPr>
-              <w:t xml:space="preserve">1° </w:t>
-            </w:r>
-            <w:proofErr w:type="spellStart"/>
-            <w:r>
-              <w:rPr>
-                <w:b/>
-                <w:sz w:val="40"/>
-                <w:szCs w:val="40"/>
-                <w:lang w:val="de-DE"/>
-              </w:rPr>
-              <w:t>puesto</w:t>
-            </w:r>
-            <w:proofErr w:type="spellEnd"/>
+              <w:lastRenderedPageBreak/>
+              <w:t>1° puesto</w:t>
+            </w:r>
           </w:p>
         </w:tc>
         <w:tc>
@@ -651,6 +688,7 @@
           <w:p>
             <w:pPr>
               <w:rPr>
+                <w:b/>
                 <w:sz w:val="40"/>
                 <w:szCs w:val="40"/>
                 <w:lang w:val="de-DE"/>
@@ -664,6 +702,24 @@
                 <w:lang w:val="de-DE"/>
               </w:rPr>
               <w:t>Colegio:</w:t>
+            </w:r>
+          </w:p>
+          <w:p>
+            <w:pPr>
+              <w:rPr>
+                <w:sz w:val="40"/>
+                <w:szCs w:val="40"/>
+                <w:lang w:val="de-DE"/>
+              </w:rPr>
+            </w:pPr>
+            <w:r>
+              <w:rPr>
+                <w:b/>
+                <w:sz w:val="40"/>
+                <w:szCs w:val="40"/>
+                <w:lang w:val="de-DE"/>
+              </w:rPr>
+              <w:t>Edad o curso:</w:t>
             </w:r>
           </w:p>
         </w:tc>
@@ -690,19 +746,8 @@
                 <w:szCs w:val="40"/>
                 <w:lang w:val="de-DE"/>
               </w:rPr>
-              <w:t xml:space="preserve">2° </w:t>
-            </w:r>
-            <w:proofErr w:type="spellStart"/>
-            <w:r>
-              <w:rPr>
-                <w:b/>
-                <w:sz w:val="40"/>
-                <w:szCs w:val="40"/>
-                <w:lang w:val="de-DE"/>
-              </w:rPr>
-              <w:t>puesto</w:t>
-            </w:r>
-            <w:proofErr w:type="spellEnd"/>
+              <w:t>2° puesto</w:t>
+            </w:r>
           </w:p>
         </w:tc>
         <w:tc>
@@ -729,6 +774,7 @@
           <w:p>
             <w:pPr>
               <w:rPr>
+                <w:b/>
                 <w:sz w:val="40"/>
                 <w:szCs w:val="40"/>
                 <w:lang w:val="de-DE"/>
@@ -742,6 +788,24 @@
                 <w:lang w:val="de-DE"/>
               </w:rPr>
               <w:t>Colegio:</w:t>
+            </w:r>
+          </w:p>
+          <w:p>
+            <w:pPr>
+              <w:rPr>
+                <w:sz w:val="40"/>
+                <w:szCs w:val="40"/>
+                <w:lang w:val="de-DE"/>
+              </w:rPr>
+            </w:pPr>
+            <w:r>
+              <w:rPr>
+                <w:b/>
+                <w:sz w:val="40"/>
+                <w:szCs w:val="40"/>
+                <w:lang w:val="de-DE"/>
+              </w:rPr>
+              <w:t>Edad o curso:</w:t>
             </w:r>
           </w:p>
         </w:tc>
@@ -768,19 +832,8 @@
                 <w:szCs w:val="40"/>
                 <w:lang w:val="de-DE"/>
               </w:rPr>
-              <w:t xml:space="preserve">3° </w:t>
-            </w:r>
-            <w:proofErr w:type="spellStart"/>
-            <w:r>
-              <w:rPr>
-                <w:b/>
-                <w:sz w:val="40"/>
-                <w:szCs w:val="40"/>
-                <w:lang w:val="de-DE"/>
-              </w:rPr>
-              <w:t>puesto</w:t>
-            </w:r>
-            <w:proofErr w:type="spellEnd"/>
+              <w:t>3° puesto</w:t>
+            </w:r>
           </w:p>
         </w:tc>
         <w:tc>
@@ -807,6 +860,7 @@
           <w:p>
             <w:pPr>
               <w:rPr>
+                <w:b/>
                 <w:sz w:val="40"/>
                 <w:szCs w:val="40"/>
                 <w:lang w:val="de-DE"/>
@@ -820,6 +874,24 @@
                 <w:lang w:val="de-DE"/>
               </w:rPr>
               <w:t>Colegio:</w:t>
+            </w:r>
+          </w:p>
+          <w:p>
+            <w:pPr>
+              <w:rPr>
+                <w:sz w:val="40"/>
+                <w:szCs w:val="40"/>
+                <w:lang w:val="de-DE"/>
+              </w:rPr>
+            </w:pPr>
+            <w:r>
+              <w:rPr>
+                <w:b/>
+                <w:sz w:val="40"/>
+                <w:szCs w:val="40"/>
+                <w:lang w:val="de-DE"/>
+              </w:rPr>
+              <w:t>Edad o curso:</w:t>
             </w:r>
           </w:p>
         </w:tc>
@@ -873,19 +945,8 @@
                 <w:szCs w:val="40"/>
                 <w:lang w:val="de-DE"/>
               </w:rPr>
-              <w:t xml:space="preserve">1° </w:t>
-            </w:r>
-            <w:proofErr w:type="spellStart"/>
-            <w:r>
-              <w:rPr>
-                <w:b/>
-                <w:sz w:val="40"/>
-                <w:szCs w:val="40"/>
-                <w:lang w:val="de-DE"/>
-              </w:rPr>
-              <w:t>puesto</w:t>
-            </w:r>
-            <w:proofErr w:type="spellEnd"/>
+              <w:t>1° puesto</w:t>
+            </w:r>
           </w:p>
         </w:tc>
         <w:tc>
@@ -928,6 +989,25 @@
               <w:t>Colegio:</w:t>
             </w:r>
           </w:p>
+          <w:p>
+            <w:pPr>
+              <w:rPr>
+                <w:b/>
+                <w:sz w:val="40"/>
+                <w:szCs w:val="40"/>
+                <w:lang w:val="de-DE"/>
+              </w:rPr>
+            </w:pPr>
+            <w:r>
+              <w:rPr>
+                <w:b/>
+                <w:sz w:val="40"/>
+                <w:szCs w:val="40"/>
+                <w:lang w:val="de-DE"/>
+              </w:rPr>
+              <w:t>Edad o curso:</w:t>
+            </w:r>
+          </w:p>
         </w:tc>
       </w:tr>
       <w:tr>
@@ -952,19 +1032,8 @@
                 <w:szCs w:val="40"/>
                 <w:lang w:val="de-DE"/>
               </w:rPr>
-              <w:t xml:space="preserve">2° </w:t>
-            </w:r>
-            <w:proofErr w:type="spellStart"/>
-            <w:r>
-              <w:rPr>
-                <w:b/>
-                <w:sz w:val="40"/>
-                <w:szCs w:val="40"/>
-                <w:lang w:val="de-DE"/>
-              </w:rPr>
-              <w:t>puesto</w:t>
-            </w:r>
-            <w:proofErr w:type="spellEnd"/>
+              <w:t>2° puesto</w:t>
+            </w:r>
           </w:p>
         </w:tc>
         <w:tc>
@@ -991,6 +1060,7 @@
           <w:p>
             <w:pPr>
               <w:rPr>
+                <w:b/>
                 <w:sz w:val="40"/>
                 <w:szCs w:val="40"/>
                 <w:lang w:val="de-DE"/>
@@ -1004,6 +1074,24 @@
                 <w:lang w:val="de-DE"/>
               </w:rPr>
               <w:t>Colegio:</w:t>
+            </w:r>
+          </w:p>
+          <w:p>
+            <w:pPr>
+              <w:rPr>
+                <w:sz w:val="40"/>
+                <w:szCs w:val="40"/>
+                <w:lang w:val="de-DE"/>
+              </w:rPr>
+            </w:pPr>
+            <w:r>
+              <w:rPr>
+                <w:b/>
+                <w:sz w:val="40"/>
+                <w:szCs w:val="40"/>
+                <w:lang w:val="de-DE"/>
+              </w:rPr>
+              <w:t>Edad o curso:</w:t>
             </w:r>
           </w:p>
         </w:tc>
@@ -1030,19 +1118,8 @@
                 <w:szCs w:val="40"/>
                 <w:lang w:val="de-DE"/>
               </w:rPr>
-              <w:t xml:space="preserve">3° </w:t>
-            </w:r>
-            <w:proofErr w:type="spellStart"/>
-            <w:r>
-              <w:rPr>
-                <w:b/>
-                <w:sz w:val="40"/>
-                <w:szCs w:val="40"/>
-                <w:lang w:val="de-DE"/>
-              </w:rPr>
-              <w:t>puesto</w:t>
-            </w:r>
-            <w:proofErr w:type="spellEnd"/>
+              <w:t>3° puesto</w:t>
+            </w:r>
           </w:p>
         </w:tc>
         <w:tc>
@@ -1069,6 +1146,7 @@
           <w:p>
             <w:pPr>
               <w:rPr>
+                <w:b/>
                 <w:sz w:val="40"/>
                 <w:szCs w:val="40"/>
                 <w:lang w:val="de-DE"/>
@@ -1082,6 +1160,24 @@
                 <w:lang w:val="de-DE"/>
               </w:rPr>
               <w:t>Colegio:</w:t>
+            </w:r>
+          </w:p>
+          <w:p>
+            <w:pPr>
+              <w:rPr>
+                <w:sz w:val="40"/>
+                <w:szCs w:val="40"/>
+                <w:lang w:val="de-DE"/>
+              </w:rPr>
+            </w:pPr>
+            <w:r>
+              <w:rPr>
+                <w:b/>
+                <w:sz w:val="40"/>
+                <w:szCs w:val="40"/>
+                <w:lang w:val="de-DE"/>
+              </w:rPr>
+              <w:t>Edad o curso:</w:t>
             </w:r>
           </w:p>
         </w:tc>
@@ -1089,7 +1185,6 @@
     </w:tbl>
     <w:p>
       <w:pPr>
-        <w:jc w:val="center"/>
         <w:rPr>
           <w:sz w:val="39"/>
           <w:szCs w:val="39"/>
@@ -1098,8 +1193,12 @@
       </w:pPr>
     </w:p>
     <w:sectPr>
-      <w:headerReference w:type="default" r:id="rId6"/>
-      <w:footerReference w:type="default" r:id="rId7"/>
+      <w:headerReference w:type="even" r:id="rId6"/>
+      <w:headerReference w:type="default" r:id="rId7"/>
+      <w:footerReference w:type="even" r:id="rId8"/>
+      <w:footerReference w:type="default" r:id="rId9"/>
+      <w:headerReference w:type="first" r:id="rId10"/>
+      <w:footerReference w:type="first" r:id="rId11"/>
       <w:pgSz w:w="16838" w:h="11906" w:orient="landscape"/>
       <w:pgMar w:top="1417" w:right="1417" w:bottom="1417" w:left="1134" w:header="708" w:footer="708" w:gutter="0"/>
       <w:cols w:space="708"/>
@@ -1110,7 +1209,7 @@
 </file>
 
 <file path=word/endnotes.xml><?xml version="1.0" encoding="utf-8"?>
-<w:endnotes xmlns:wpc="http://schemas.microsoft.com/office/word/2010/wordprocessingCanvas" xmlns:cx="http://schemas.microsoft.com/office/drawing/2014/chartex" xmlns:cx1="http://schemas.microsoft.com/office/drawing/2015/9/8/chartex" xmlns:cx2="http://schemas.microsoft.com/office/drawing/2015/10/21/chartex" xmlns:cx3="http://schemas.microsoft.com/office/drawing/2016/5/9/chartex" xmlns:cx4="http://schemas.microsoft.com/office/drawing/2016/5/10/chartex" xmlns:cx5="http://schemas.microsoft.com/office/drawing/2016/5/11/chartex" xmlns:cx6="http://schemas.microsoft.com/office/drawing/2016/5/12/chartex" xmlns:cx7="http://schemas.microsoft.com/office/drawing/2016/5/13/chartex" xmlns:cx8="http://schemas.microsoft.com/office/drawing/2016/5/14/chartex" xmlns:mc="http://schemas.openxmlformats.org/markup-compatibility/2006" xmlns:aink="http://schemas.microsoft.com/office/drawing/2016/ink" xmlns:am3d="http://schemas.microsoft.com/office/drawing/2017/model3d" xmlns:o="urn:schemas-microsoft-com:office:office" xmlns:r="http://schemas.openxmlformats.org/officeDocument/2006/relationships" xmlns:m="http://schemas.openxmlformats.org/officeDocument/2006/math" xmlns:v="urn:schemas-microsoft-com:vml" xmlns:wp14="http://schemas.microsoft.com/office/word/2010/wordprocessingDrawing" xmlns:wp="http://schemas.openxmlformats.org/drawingml/2006/wordprocessingDrawing" xmlns:w10="urn:schemas-microsoft-com:office:word" xmlns:w="http://schemas.openxmlformats.org/wordprocessingml/2006/main" xmlns:w14="http://schemas.microsoft.com/office/word/2010/wordml" xmlns:w15="http://schemas.microsoft.com/office/word/2012/wordml" xmlns:w16cex="http://schemas.microsoft.com/office/word/2018/wordml/cex" xmlns:w16cid="http://schemas.microsoft.com/office/word/2016/wordml/cid" xmlns:w16="http://schemas.microsoft.com/office/word/2018/wordml" xmlns:w16se="http://schemas.microsoft.com/office/word/2015/wordml/symex" xmlns:wpg="http://schemas.microsoft.com/office/word/2010/wordprocessingGroup" xmlns:wpi="http://schemas.microsoft.com/office/word/2010/wordprocessingInk" xmlns:wne="http://schemas.microsoft.com/office/word/2006/wordml" xmlns:wps="http://schemas.microsoft.com/office/word/2010/wordprocessingShape" mc:Ignorable="w14 w15 w16se w16cid w16 w16cex wp14">
+<w:endnotes xmlns:wpc="http://schemas.microsoft.com/office/word/2010/wordprocessingCanvas" xmlns:cx="http://schemas.microsoft.com/office/drawing/2014/chartex" xmlns:cx1="http://schemas.microsoft.com/office/drawing/2015/9/8/chartex" xmlns:cx2="http://schemas.microsoft.com/office/drawing/2015/10/21/chartex" xmlns:cx3="http://schemas.microsoft.com/office/drawing/2016/5/9/chartex" xmlns:cx4="http://schemas.microsoft.com/office/drawing/2016/5/10/chartex" xmlns:cx5="http://schemas.microsoft.com/office/drawing/2016/5/11/chartex" xmlns:cx6="http://schemas.microsoft.com/office/drawing/2016/5/12/chartex" xmlns:cx7="http://schemas.microsoft.com/office/drawing/2016/5/13/chartex" xmlns:cx8="http://schemas.microsoft.com/office/drawing/2016/5/14/chartex" xmlns:mc="http://schemas.openxmlformats.org/markup-compatibility/2006" xmlns:aink="http://schemas.microsoft.com/office/drawing/2016/ink" xmlns:am3d="http://schemas.microsoft.com/office/drawing/2017/model3d" xmlns:o="urn:schemas-microsoft-com:office:office" xmlns:oel="http://schemas.microsoft.com/office/2019/extlst" xmlns:r="http://schemas.openxmlformats.org/officeDocument/2006/relationships" xmlns:m="http://schemas.openxmlformats.org/officeDocument/2006/math" xmlns:v="urn:schemas-microsoft-com:vml" xmlns:wp14="http://schemas.microsoft.com/office/word/2010/wordprocessingDrawing" xmlns:wp="http://schemas.openxmlformats.org/drawingml/2006/wordprocessingDrawing" xmlns:w10="urn:schemas-microsoft-com:office:word" xmlns:w="http://schemas.openxmlformats.org/wordprocessingml/2006/main" xmlns:w14="http://schemas.microsoft.com/office/word/2010/wordml" xmlns:w15="http://schemas.microsoft.com/office/word/2012/wordml" xmlns:w16cex="http://schemas.microsoft.com/office/word/2018/wordml/cex" xmlns:w16cid="http://schemas.microsoft.com/office/word/2016/wordml/cid" xmlns:w16="http://schemas.microsoft.com/office/word/2018/wordml" xmlns:w16du="http://schemas.microsoft.com/office/word/2023/wordml/word16du" xmlns:w16sdtdh="http://schemas.microsoft.com/office/word/2020/wordml/sdtdatahash" xmlns:w16sdtfl="http://schemas.microsoft.com/office/word/2024/wordml/sdtformatlock" xmlns:w16se="http://schemas.microsoft.com/office/word/2015/wordml/symex" xmlns:wpg="http://schemas.microsoft.com/office/word/2010/wordprocessingGroup" xmlns:wpi="http://schemas.microsoft.com/office/word/2010/wordprocessingInk" xmlns:wne="http://schemas.microsoft.com/office/word/2006/wordml" xmlns:wps="http://schemas.microsoft.com/office/word/2010/wordprocessingShape" mc:Ignorable="w14 w15 w16se w16cid w16 w16cex w16sdtdh w16sdtfl w16du wp14">
   <w:endnote w:type="separator" w:id="-1">
     <w:p>
       <w:pPr>
@@ -1135,7 +1234,17 @@
 </file>
 
 <file path=word/footer1.xml><?xml version="1.0" encoding="utf-8"?>
-<w:ftr xmlns:wpc="http://schemas.microsoft.com/office/word/2010/wordprocessingCanvas" xmlns:cx="http://schemas.microsoft.com/office/drawing/2014/chartex" xmlns:cx1="http://schemas.microsoft.com/office/drawing/2015/9/8/chartex" xmlns:cx2="http://schemas.microsoft.com/office/drawing/2015/10/21/chartex" xmlns:cx3="http://schemas.microsoft.com/office/drawing/2016/5/9/chartex" xmlns:cx4="http://schemas.microsoft.com/office/drawing/2016/5/10/chartex" xmlns:cx5="http://schemas.microsoft.com/office/drawing/2016/5/11/chartex" xmlns:cx6="http://schemas.microsoft.com/office/drawing/2016/5/12/chartex" xmlns:cx7="http://schemas.microsoft.com/office/drawing/2016/5/13/chartex" xmlns:cx8="http://schemas.microsoft.com/office/drawing/2016/5/14/chartex" xmlns:mc="http://schemas.openxmlformats.org/markup-compatibility/2006" xmlns:aink="http://schemas.microsoft.com/office/drawing/2016/ink" xmlns:am3d="http://schemas.microsoft.com/office/drawing/2017/model3d" xmlns:o="urn:schemas-microsoft-com:office:office" xmlns:r="http://schemas.openxmlformats.org/officeDocument/2006/relationships" xmlns:m="http://schemas.openxmlformats.org/officeDocument/2006/math" xmlns:v="urn:schemas-microsoft-com:vml" xmlns:wp14="http://schemas.microsoft.com/office/word/2010/wordprocessingDrawing" xmlns:wp="http://schemas.openxmlformats.org/drawingml/2006/wordprocessingDrawing" xmlns:w10="urn:schemas-microsoft-com:office:word" xmlns:w="http://schemas.openxmlformats.org/wordprocessingml/2006/main" xmlns:w14="http://schemas.microsoft.com/office/word/2010/wordml" xmlns:w15="http://schemas.microsoft.com/office/word/2012/wordml" xmlns:w16cex="http://schemas.microsoft.com/office/word/2018/wordml/cex" xmlns:w16cid="http://schemas.microsoft.com/office/word/2016/wordml/cid" xmlns:w16="http://schemas.microsoft.com/office/word/2018/wordml" xmlns:w16se="http://schemas.microsoft.com/office/word/2015/wordml/symex" xmlns:wpg="http://schemas.microsoft.com/office/word/2010/wordprocessingGroup" xmlns:wpi="http://schemas.microsoft.com/office/word/2010/wordprocessingInk" xmlns:wne="http://schemas.microsoft.com/office/word/2006/wordml" xmlns:wps="http://schemas.microsoft.com/office/word/2010/wordprocessingShape" mc:Ignorable="w14 w15 w16se w16cid w16 w16cex wp14">
+<w:ftr xmlns:wpc="http://schemas.microsoft.com/office/word/2010/wordprocessingCanvas" xmlns:cx="http://schemas.microsoft.com/office/drawing/2014/chartex" xmlns:cx1="http://schemas.microsoft.com/office/drawing/2015/9/8/chartex" xmlns:cx2="http://schemas.microsoft.com/office/drawing/2015/10/21/chartex" xmlns:cx3="http://schemas.microsoft.com/office/drawing/2016/5/9/chartex" xmlns:cx4="http://schemas.microsoft.com/office/drawing/2016/5/10/chartex" xmlns:cx5="http://schemas.microsoft.com/office/drawing/2016/5/11/chartex" xmlns:cx6="http://schemas.microsoft.com/office/drawing/2016/5/12/chartex" xmlns:cx7="http://schemas.microsoft.com/office/drawing/2016/5/13/chartex" xmlns:cx8="http://schemas.microsoft.com/office/drawing/2016/5/14/chartex" xmlns:mc="http://schemas.openxmlformats.org/markup-compatibility/2006" xmlns:aink="http://schemas.microsoft.com/office/drawing/2016/ink" xmlns:am3d="http://schemas.microsoft.com/office/drawing/2017/model3d" xmlns:o="urn:schemas-microsoft-com:office:office" xmlns:oel="http://schemas.microsoft.com/office/2019/extlst" xmlns:r="http://schemas.openxmlformats.org/officeDocument/2006/relationships" xmlns:m="http://schemas.openxmlformats.org/officeDocument/2006/math" xmlns:v="urn:schemas-microsoft-com:vml" xmlns:wp14="http://schemas.microsoft.com/office/word/2010/wordprocessingDrawing" xmlns:wp="http://schemas.openxmlformats.org/drawingml/2006/wordprocessingDrawing" xmlns:w10="urn:schemas-microsoft-com:office:word" xmlns:w="http://schemas.openxmlformats.org/wordprocessingml/2006/main" xmlns:w14="http://schemas.microsoft.com/office/word/2010/wordml" xmlns:w15="http://schemas.microsoft.com/office/word/2012/wordml" xmlns:w16cex="http://schemas.microsoft.com/office/word/2018/wordml/cex" xmlns:w16cid="http://schemas.microsoft.com/office/word/2016/wordml/cid" xmlns:w16="http://schemas.microsoft.com/office/word/2018/wordml" xmlns:w16du="http://schemas.microsoft.com/office/word/2023/wordml/word16du" xmlns:w16sdtdh="http://schemas.microsoft.com/office/word/2020/wordml/sdtdatahash" xmlns:w16sdtfl="http://schemas.microsoft.com/office/word/2024/wordml/sdtformatlock" xmlns:w16se="http://schemas.microsoft.com/office/word/2015/wordml/symex" xmlns:wpg="http://schemas.microsoft.com/office/word/2010/wordprocessingGroup" xmlns:wpi="http://schemas.microsoft.com/office/word/2010/wordprocessingInk" xmlns:wne="http://schemas.microsoft.com/office/word/2006/wordml" xmlns:wps="http://schemas.microsoft.com/office/word/2010/wordprocessingShape" mc:Ignorable="w14 w15 w16se w16cid w16 w16cex w16sdtdh w16sdtfl w16du wp14">
+  <w:p>
+    <w:pPr>
+      <w:pStyle w:val="Fuzeile"/>
+    </w:pPr>
+  </w:p>
+</w:ftr>
+</file>
+
+<file path=word/footer2.xml><?xml version="1.0" encoding="utf-8"?>
+<w:ftr xmlns:wpc="http://schemas.microsoft.com/office/word/2010/wordprocessingCanvas" xmlns:cx="http://schemas.microsoft.com/office/drawing/2014/chartex" xmlns:cx1="http://schemas.microsoft.com/office/drawing/2015/9/8/chartex" xmlns:cx2="http://schemas.microsoft.com/office/drawing/2015/10/21/chartex" xmlns:cx3="http://schemas.microsoft.com/office/drawing/2016/5/9/chartex" xmlns:cx4="http://schemas.microsoft.com/office/drawing/2016/5/10/chartex" xmlns:cx5="http://schemas.microsoft.com/office/drawing/2016/5/11/chartex" xmlns:cx6="http://schemas.microsoft.com/office/drawing/2016/5/12/chartex" xmlns:cx7="http://schemas.microsoft.com/office/drawing/2016/5/13/chartex" xmlns:cx8="http://schemas.microsoft.com/office/drawing/2016/5/14/chartex" xmlns:mc="http://schemas.openxmlformats.org/markup-compatibility/2006" xmlns:aink="http://schemas.microsoft.com/office/drawing/2016/ink" xmlns:am3d="http://schemas.microsoft.com/office/drawing/2017/model3d" xmlns:o="urn:schemas-microsoft-com:office:office" xmlns:oel="http://schemas.microsoft.com/office/2019/extlst" xmlns:r="http://schemas.openxmlformats.org/officeDocument/2006/relationships" xmlns:m="http://schemas.openxmlformats.org/officeDocument/2006/math" xmlns:v="urn:schemas-microsoft-com:vml" xmlns:wp14="http://schemas.microsoft.com/office/word/2010/wordprocessingDrawing" xmlns:wp="http://schemas.openxmlformats.org/drawingml/2006/wordprocessingDrawing" xmlns:w10="urn:schemas-microsoft-com:office:word" xmlns:w="http://schemas.openxmlformats.org/wordprocessingml/2006/main" xmlns:w14="http://schemas.microsoft.com/office/word/2010/wordml" xmlns:w15="http://schemas.microsoft.com/office/word/2012/wordml" xmlns:w16cex="http://schemas.microsoft.com/office/word/2018/wordml/cex" xmlns:w16cid="http://schemas.microsoft.com/office/word/2016/wordml/cid" xmlns:w16="http://schemas.microsoft.com/office/word/2018/wordml" xmlns:w16du="http://schemas.microsoft.com/office/word/2023/wordml/word16du" xmlns:w16sdtdh="http://schemas.microsoft.com/office/word/2020/wordml/sdtdatahash" xmlns:w16sdtfl="http://schemas.microsoft.com/office/word/2024/wordml/sdtformatlock" xmlns:w16se="http://schemas.microsoft.com/office/word/2015/wordml/symex" xmlns:wpg="http://schemas.microsoft.com/office/word/2010/wordprocessingGroup" xmlns:wpi="http://schemas.microsoft.com/office/word/2010/wordprocessingInk" xmlns:wne="http://schemas.microsoft.com/office/word/2006/wordml" xmlns:wps="http://schemas.microsoft.com/office/word/2010/wordprocessingShape" mc:Ignorable="w14 w15 w16se w16cid w16 w16cex w16sdtdh w16sdtfl w16du wp14">
   <w:p>
     <w:pPr>
       <w:autoSpaceDE w:val="0"/>
@@ -1143,10 +1252,9 @@
       <w:adjustRightInd w:val="0"/>
       <w:spacing w:after="0" w:line="240" w:lineRule="auto"/>
       <w:rPr>
-        <w:rFonts w:ascii="Futura-CondensedBold" w:hAnsi="Futura-CondensedBold" w:cs="Futura-CondensedBold"/>
+        <w:rFonts w:ascii="Comic Sans MS" w:hAnsi="Comic Sans MS" w:cs="MarkerFelt-Wide"/>
         <w:b/>
-        <w:bCs/>
-        <w:color w:val="64A278"/>
+        <w:color w:val="6F467C"/>
         <w:sz w:val="20"/>
         <w:szCs w:val="20"/>
         <w:lang w:val="es-ES"/>
@@ -1217,31 +1325,7 @@
         <w:szCs w:val="20"/>
         <w:lang w:val="es-ES"/>
       </w:rPr>
-      <w:t xml:space="preserve">                  </w:t>
-    </w:r>
-  </w:p>
-  <w:p>
-    <w:pPr>
-      <w:jc w:val="center"/>
-      <w:rPr>
-        <w:rFonts w:ascii="Comic Sans MS" w:hAnsi="Comic Sans MS"/>
-        <w:color w:val="A25DA9"/>
-        <w:sz w:val="20"/>
-        <w:szCs w:val="20"/>
-        <w:lang w:val="es-ES"/>
-      </w:rPr>
-    </w:pPr>
-    <w:r>
-      <w:rPr>
-        <w:rFonts w:ascii="Comic Sans MS" w:hAnsi="Comic Sans MS" w:cs="Futura-CondensedBold"/>
-        <w:b/>
-        <w:bCs/>
-        <w:color w:val="A25DA9"/>
-        <w:sz w:val="20"/>
-        <w:szCs w:val="20"/>
-        <w:lang w:val="es-ES"/>
-      </w:rPr>
-      <w:t>“</w:t>
+      <w:t xml:space="preserve"> </w:t>
     </w:r>
     <w:r>
       <w:rPr>
@@ -1253,7 +1337,31 @@
         <w:szCs w:val="20"/>
         <w:lang w:val="es-ES"/>
       </w:rPr>
-      <w:t>Leo, leo ¿Qué lees?”</w:t>
+      <w:t>Leo, leo</w:t>
+    </w:r>
+    <w:r>
+      <w:rPr>
+        <w:rFonts w:ascii="Comic Sans MS" w:hAnsi="Comic Sans MS" w:cs="Futura-CondensedBold"/>
+        <w:b/>
+        <w:bCs/>
+        <w:color w:val="6D447C"/>
+        <w:sz w:val="20"/>
+        <w:szCs w:val="20"/>
+        <w:lang w:val="es-ES"/>
+      </w:rPr>
+      <w:t>...</w:t>
+    </w:r>
+    <w:r>
+      <w:rPr>
+        <w:rFonts w:ascii="Comic Sans MS" w:hAnsi="Comic Sans MS" w:cs="Futura-CondensedBold"/>
+        <w:b/>
+        <w:bCs/>
+        <w:color w:val="6D447C"/>
+        <w:sz w:val="20"/>
+        <w:szCs w:val="20"/>
+        <w:lang w:val="es-ES"/>
+      </w:rPr>
+      <w:t xml:space="preserve"> ¿Qué lees?</w:t>
     </w:r>
   </w:p>
   <w:p>
@@ -1274,8 +1382,18 @@
 </w:ftr>
 </file>
 
+<file path=word/footer3.xml><?xml version="1.0" encoding="utf-8"?>
+<w:ftr xmlns:wpc="http://schemas.microsoft.com/office/word/2010/wordprocessingCanvas" xmlns:cx="http://schemas.microsoft.com/office/drawing/2014/chartex" xmlns:cx1="http://schemas.microsoft.com/office/drawing/2015/9/8/chartex" xmlns:cx2="http://schemas.microsoft.com/office/drawing/2015/10/21/chartex" xmlns:cx3="http://schemas.microsoft.com/office/drawing/2016/5/9/chartex" xmlns:cx4="http://schemas.microsoft.com/office/drawing/2016/5/10/chartex" xmlns:cx5="http://schemas.microsoft.com/office/drawing/2016/5/11/chartex" xmlns:cx6="http://schemas.microsoft.com/office/drawing/2016/5/12/chartex" xmlns:cx7="http://schemas.microsoft.com/office/drawing/2016/5/13/chartex" xmlns:cx8="http://schemas.microsoft.com/office/drawing/2016/5/14/chartex" xmlns:mc="http://schemas.openxmlformats.org/markup-compatibility/2006" xmlns:aink="http://schemas.microsoft.com/office/drawing/2016/ink" xmlns:am3d="http://schemas.microsoft.com/office/drawing/2017/model3d" xmlns:o="urn:schemas-microsoft-com:office:office" xmlns:oel="http://schemas.microsoft.com/office/2019/extlst" xmlns:r="http://schemas.openxmlformats.org/officeDocument/2006/relationships" xmlns:m="http://schemas.openxmlformats.org/officeDocument/2006/math" xmlns:v="urn:schemas-microsoft-com:vml" xmlns:wp14="http://schemas.microsoft.com/office/word/2010/wordprocessingDrawing" xmlns:wp="http://schemas.openxmlformats.org/drawingml/2006/wordprocessingDrawing" xmlns:w10="urn:schemas-microsoft-com:office:word" xmlns:w="http://schemas.openxmlformats.org/wordprocessingml/2006/main" xmlns:w14="http://schemas.microsoft.com/office/word/2010/wordml" xmlns:w15="http://schemas.microsoft.com/office/word/2012/wordml" xmlns:w16cex="http://schemas.microsoft.com/office/word/2018/wordml/cex" xmlns:w16cid="http://schemas.microsoft.com/office/word/2016/wordml/cid" xmlns:w16="http://schemas.microsoft.com/office/word/2018/wordml" xmlns:w16du="http://schemas.microsoft.com/office/word/2023/wordml/word16du" xmlns:w16sdtdh="http://schemas.microsoft.com/office/word/2020/wordml/sdtdatahash" xmlns:w16sdtfl="http://schemas.microsoft.com/office/word/2024/wordml/sdtformatlock" xmlns:w16se="http://schemas.microsoft.com/office/word/2015/wordml/symex" xmlns:wpg="http://schemas.microsoft.com/office/word/2010/wordprocessingGroup" xmlns:wpi="http://schemas.microsoft.com/office/word/2010/wordprocessingInk" xmlns:wne="http://schemas.microsoft.com/office/word/2006/wordml" xmlns:wps="http://schemas.microsoft.com/office/word/2010/wordprocessingShape" mc:Ignorable="w14 w15 w16se w16cid w16 w16cex w16sdtdh w16sdtfl w16du wp14">
+  <w:p>
+    <w:pPr>
+      <w:pStyle w:val="Fuzeile"/>
+    </w:pPr>
+  </w:p>
+</w:ftr>
+</file>
+
 <file path=word/footnotes.xml><?xml version="1.0" encoding="utf-8"?>
-<w:footnotes xmlns:wpc="http://schemas.microsoft.com/office/word/2010/wordprocessingCanvas" xmlns:cx="http://schemas.microsoft.com/office/drawing/2014/chartex" xmlns:cx1="http://schemas.microsoft.com/office/drawing/2015/9/8/chartex" xmlns:cx2="http://schemas.microsoft.com/office/drawing/2015/10/21/chartex" xmlns:cx3="http://schemas.microsoft.com/office/drawing/2016/5/9/chartex" xmlns:cx4="http://schemas.microsoft.com/office/drawing/2016/5/10/chartex" xmlns:cx5="http://schemas.microsoft.com/office/drawing/2016/5/11/chartex" xmlns:cx6="http://schemas.microsoft.com/office/drawing/2016/5/12/chartex" xmlns:cx7="http://schemas.microsoft.com/office/drawing/2016/5/13/chartex" xmlns:cx8="http://schemas.microsoft.com/office/drawing/2016/5/14/chartex" xmlns:mc="http://schemas.openxmlformats.org/markup-compatibility/2006" xmlns:aink="http://schemas.microsoft.com/office/drawing/2016/ink" xmlns:am3d="http://schemas.microsoft.com/office/drawing/2017/model3d" xmlns:o="urn:schemas-microsoft-com:office:office" xmlns:r="http://schemas.openxmlformats.org/officeDocument/2006/relationships" xmlns:m="http://schemas.openxmlformats.org/officeDocument/2006/math" xmlns:v="urn:schemas-microsoft-com:vml" xmlns:wp14="http://schemas.microsoft.com/office/word/2010/wordprocessingDrawing" xmlns:wp="http://schemas.openxmlformats.org/drawingml/2006/wordprocessingDrawing" xmlns:w10="urn:schemas-microsoft-com:office:word" xmlns:w="http://schemas.openxmlformats.org/wordprocessingml/2006/main" xmlns:w14="http://schemas.microsoft.com/office/word/2010/wordml" xmlns:w15="http://schemas.microsoft.com/office/word/2012/wordml" xmlns:w16cex="http://schemas.microsoft.com/office/word/2018/wordml/cex" xmlns:w16cid="http://schemas.microsoft.com/office/word/2016/wordml/cid" xmlns:w16="http://schemas.microsoft.com/office/word/2018/wordml" xmlns:w16se="http://schemas.microsoft.com/office/word/2015/wordml/symex" xmlns:wpg="http://schemas.microsoft.com/office/word/2010/wordprocessingGroup" xmlns:wpi="http://schemas.microsoft.com/office/word/2010/wordprocessingInk" xmlns:wne="http://schemas.microsoft.com/office/word/2006/wordml" xmlns:wps="http://schemas.microsoft.com/office/word/2010/wordprocessingShape" mc:Ignorable="w14 w15 w16se w16cid w16 w16cex wp14">
+<w:footnotes xmlns:wpc="http://schemas.microsoft.com/office/word/2010/wordprocessingCanvas" xmlns:cx="http://schemas.microsoft.com/office/drawing/2014/chartex" xmlns:cx1="http://schemas.microsoft.com/office/drawing/2015/9/8/chartex" xmlns:cx2="http://schemas.microsoft.com/office/drawing/2015/10/21/chartex" xmlns:cx3="http://schemas.microsoft.com/office/drawing/2016/5/9/chartex" xmlns:cx4="http://schemas.microsoft.com/office/drawing/2016/5/10/chartex" xmlns:cx5="http://schemas.microsoft.com/office/drawing/2016/5/11/chartex" xmlns:cx6="http://schemas.microsoft.com/office/drawing/2016/5/12/chartex" xmlns:cx7="http://schemas.microsoft.com/office/drawing/2016/5/13/chartex" xmlns:cx8="http://schemas.microsoft.com/office/drawing/2016/5/14/chartex" xmlns:mc="http://schemas.openxmlformats.org/markup-compatibility/2006" xmlns:aink="http://schemas.microsoft.com/office/drawing/2016/ink" xmlns:am3d="http://schemas.microsoft.com/office/drawing/2017/model3d" xmlns:o="urn:schemas-microsoft-com:office:office" xmlns:oel="http://schemas.microsoft.com/office/2019/extlst" xmlns:r="http://schemas.openxmlformats.org/officeDocument/2006/relationships" xmlns:m="http://schemas.openxmlformats.org/officeDocument/2006/math" xmlns:v="urn:schemas-microsoft-com:vml" xmlns:wp14="http://schemas.microsoft.com/office/word/2010/wordprocessingDrawing" xmlns:wp="http://schemas.openxmlformats.org/drawingml/2006/wordprocessingDrawing" xmlns:w10="urn:schemas-microsoft-com:office:word" xmlns:w="http://schemas.openxmlformats.org/wordprocessingml/2006/main" xmlns:w14="http://schemas.microsoft.com/office/word/2010/wordml" xmlns:w15="http://schemas.microsoft.com/office/word/2012/wordml" xmlns:w16cex="http://schemas.microsoft.com/office/word/2018/wordml/cex" xmlns:w16cid="http://schemas.microsoft.com/office/word/2016/wordml/cid" xmlns:w16="http://schemas.microsoft.com/office/word/2018/wordml" xmlns:w16du="http://schemas.microsoft.com/office/word/2023/wordml/word16du" xmlns:w16sdtdh="http://schemas.microsoft.com/office/word/2020/wordml/sdtdatahash" xmlns:w16sdtfl="http://schemas.microsoft.com/office/word/2024/wordml/sdtformatlock" xmlns:w16se="http://schemas.microsoft.com/office/word/2015/wordml/symex" xmlns:wpg="http://schemas.microsoft.com/office/word/2010/wordprocessingGroup" xmlns:wpi="http://schemas.microsoft.com/office/word/2010/wordprocessingInk" xmlns:wne="http://schemas.microsoft.com/office/word/2006/wordml" xmlns:wps="http://schemas.microsoft.com/office/word/2010/wordprocessingShape" mc:Ignorable="w14 w15 w16se w16cid w16 w16cex w16sdtdh w16sdtfl w16du wp14">
   <w:footnote w:type="separator" w:id="-1">
     <w:p>
       <w:pPr>
@@ -1300,7 +1418,17 @@
 </file>
 
 <file path=word/header1.xml><?xml version="1.0" encoding="utf-8"?>
-<w:hdr xmlns:wpc="http://schemas.microsoft.com/office/word/2010/wordprocessingCanvas" xmlns:cx="http://schemas.microsoft.com/office/drawing/2014/chartex" xmlns:cx1="http://schemas.microsoft.com/office/drawing/2015/9/8/chartex" xmlns:cx2="http://schemas.microsoft.com/office/drawing/2015/10/21/chartex" xmlns:cx3="http://schemas.microsoft.com/office/drawing/2016/5/9/chartex" xmlns:cx4="http://schemas.microsoft.com/office/drawing/2016/5/10/chartex" xmlns:cx5="http://schemas.microsoft.com/office/drawing/2016/5/11/chartex" xmlns:cx6="http://schemas.microsoft.com/office/drawing/2016/5/12/chartex" xmlns:cx7="http://schemas.microsoft.com/office/drawing/2016/5/13/chartex" xmlns:cx8="http://schemas.microsoft.com/office/drawing/2016/5/14/chartex" xmlns:mc="http://schemas.openxmlformats.org/markup-compatibility/2006" xmlns:aink="http://schemas.microsoft.com/office/drawing/2016/ink" xmlns:am3d="http://schemas.microsoft.com/office/drawing/2017/model3d" xmlns:o="urn:schemas-microsoft-com:office:office" xmlns:r="http://schemas.openxmlformats.org/officeDocument/2006/relationships" xmlns:m="http://schemas.openxmlformats.org/officeDocument/2006/math" xmlns:v="urn:schemas-microsoft-com:vml" xmlns:wp14="http://schemas.microsoft.com/office/word/2010/wordprocessingDrawing" xmlns:wp="http://schemas.openxmlformats.org/drawingml/2006/wordprocessingDrawing" xmlns:w10="urn:schemas-microsoft-com:office:word" xmlns:w="http://schemas.openxmlformats.org/wordprocessingml/2006/main" xmlns:w14="http://schemas.microsoft.com/office/word/2010/wordml" xmlns:w15="http://schemas.microsoft.com/office/word/2012/wordml" xmlns:w16cex="http://schemas.microsoft.com/office/word/2018/wordml/cex" xmlns:w16cid="http://schemas.microsoft.com/office/word/2016/wordml/cid" xmlns:w16="http://schemas.microsoft.com/office/word/2018/wordml" xmlns:w16se="http://schemas.microsoft.com/office/word/2015/wordml/symex" xmlns:wpg="http://schemas.microsoft.com/office/word/2010/wordprocessingGroup" xmlns:wpi="http://schemas.microsoft.com/office/word/2010/wordprocessingInk" xmlns:wne="http://schemas.microsoft.com/office/word/2006/wordml" xmlns:wps="http://schemas.microsoft.com/office/word/2010/wordprocessingShape" mc:Ignorable="w14 w15 w16se w16cid w16 w16cex wp14">
+<w:hdr xmlns:wpc="http://schemas.microsoft.com/office/word/2010/wordprocessingCanvas" xmlns:cx="http://schemas.microsoft.com/office/drawing/2014/chartex" xmlns:cx1="http://schemas.microsoft.com/office/drawing/2015/9/8/chartex" xmlns:cx2="http://schemas.microsoft.com/office/drawing/2015/10/21/chartex" xmlns:cx3="http://schemas.microsoft.com/office/drawing/2016/5/9/chartex" xmlns:cx4="http://schemas.microsoft.com/office/drawing/2016/5/10/chartex" xmlns:cx5="http://schemas.microsoft.com/office/drawing/2016/5/11/chartex" xmlns:cx6="http://schemas.microsoft.com/office/drawing/2016/5/12/chartex" xmlns:cx7="http://schemas.microsoft.com/office/drawing/2016/5/13/chartex" xmlns:cx8="http://schemas.microsoft.com/office/drawing/2016/5/14/chartex" xmlns:mc="http://schemas.openxmlformats.org/markup-compatibility/2006" xmlns:aink="http://schemas.microsoft.com/office/drawing/2016/ink" xmlns:am3d="http://schemas.microsoft.com/office/drawing/2017/model3d" xmlns:o="urn:schemas-microsoft-com:office:office" xmlns:oel="http://schemas.microsoft.com/office/2019/extlst" xmlns:r="http://schemas.openxmlformats.org/officeDocument/2006/relationships" xmlns:m="http://schemas.openxmlformats.org/officeDocument/2006/math" xmlns:v="urn:schemas-microsoft-com:vml" xmlns:wp14="http://schemas.microsoft.com/office/word/2010/wordprocessingDrawing" xmlns:wp="http://schemas.openxmlformats.org/drawingml/2006/wordprocessingDrawing" xmlns:w10="urn:schemas-microsoft-com:office:word" xmlns:w="http://schemas.openxmlformats.org/wordprocessingml/2006/main" xmlns:w14="http://schemas.microsoft.com/office/word/2010/wordml" xmlns:w15="http://schemas.microsoft.com/office/word/2012/wordml" xmlns:w16cex="http://schemas.microsoft.com/office/word/2018/wordml/cex" xmlns:w16cid="http://schemas.microsoft.com/office/word/2016/wordml/cid" xmlns:w16="http://schemas.microsoft.com/office/word/2018/wordml" xmlns:w16du="http://schemas.microsoft.com/office/word/2023/wordml/word16du" xmlns:w16sdtdh="http://schemas.microsoft.com/office/word/2020/wordml/sdtdatahash" xmlns:w16sdtfl="http://schemas.microsoft.com/office/word/2024/wordml/sdtformatlock" xmlns:w16se="http://schemas.microsoft.com/office/word/2015/wordml/symex" xmlns:wpg="http://schemas.microsoft.com/office/word/2010/wordprocessingGroup" xmlns:wpi="http://schemas.microsoft.com/office/word/2010/wordprocessingInk" xmlns:wne="http://schemas.microsoft.com/office/word/2006/wordml" xmlns:wps="http://schemas.microsoft.com/office/word/2010/wordprocessingShape" mc:Ignorable="w14 w15 w16se w16cid w16 w16cex w16sdtdh w16sdtfl w16du wp14">
+  <w:p>
+    <w:pPr>
+      <w:pStyle w:val="Kopfzeile"/>
+    </w:pPr>
+  </w:p>
+</w:hdr>
+</file>
+
+<file path=word/header2.xml><?xml version="1.0" encoding="utf-8"?>
+<w:hdr xmlns:wpc="http://schemas.microsoft.com/office/word/2010/wordprocessingCanvas" xmlns:cx="http://schemas.microsoft.com/office/drawing/2014/chartex" xmlns:cx1="http://schemas.microsoft.com/office/drawing/2015/9/8/chartex" xmlns:cx2="http://schemas.microsoft.com/office/drawing/2015/10/21/chartex" xmlns:cx3="http://schemas.microsoft.com/office/drawing/2016/5/9/chartex" xmlns:cx4="http://schemas.microsoft.com/office/drawing/2016/5/10/chartex" xmlns:cx5="http://schemas.microsoft.com/office/drawing/2016/5/11/chartex" xmlns:cx6="http://schemas.microsoft.com/office/drawing/2016/5/12/chartex" xmlns:cx7="http://schemas.microsoft.com/office/drawing/2016/5/13/chartex" xmlns:cx8="http://schemas.microsoft.com/office/drawing/2016/5/14/chartex" xmlns:mc="http://schemas.openxmlformats.org/markup-compatibility/2006" xmlns:aink="http://schemas.microsoft.com/office/drawing/2016/ink" xmlns:am3d="http://schemas.microsoft.com/office/drawing/2017/model3d" xmlns:o="urn:schemas-microsoft-com:office:office" xmlns:oel="http://schemas.microsoft.com/office/2019/extlst" xmlns:r="http://schemas.openxmlformats.org/officeDocument/2006/relationships" xmlns:m="http://schemas.openxmlformats.org/officeDocument/2006/math" xmlns:v="urn:schemas-microsoft-com:vml" xmlns:wp14="http://schemas.microsoft.com/office/word/2010/wordprocessingDrawing" xmlns:wp="http://schemas.openxmlformats.org/drawingml/2006/wordprocessingDrawing" xmlns:w10="urn:schemas-microsoft-com:office:word" xmlns:w="http://schemas.openxmlformats.org/wordprocessingml/2006/main" xmlns:w14="http://schemas.microsoft.com/office/word/2010/wordml" xmlns:w15="http://schemas.microsoft.com/office/word/2012/wordml" xmlns:w16cex="http://schemas.microsoft.com/office/word/2018/wordml/cex" xmlns:w16cid="http://schemas.microsoft.com/office/word/2016/wordml/cid" xmlns:w16="http://schemas.microsoft.com/office/word/2018/wordml" xmlns:w16du="http://schemas.microsoft.com/office/word/2023/wordml/word16du" xmlns:w16sdtdh="http://schemas.microsoft.com/office/word/2020/wordml/sdtdatahash" xmlns:w16sdtfl="http://schemas.microsoft.com/office/word/2024/wordml/sdtformatlock" xmlns:w16se="http://schemas.microsoft.com/office/word/2015/wordml/symex" xmlns:wpg="http://schemas.microsoft.com/office/word/2010/wordprocessingGroup" xmlns:wpi="http://schemas.microsoft.com/office/word/2010/wordprocessingInk" xmlns:wne="http://schemas.microsoft.com/office/word/2006/wordml" xmlns:wps="http://schemas.microsoft.com/office/word/2010/wordprocessingShape" mc:Ignorable="w14 w15 w16se w16cid w16 w16cex w16sdtdh w16sdtfl w16du wp14">
   <w:p>
     <w:pPr>
       <w:rPr>
@@ -1311,29 +1439,28 @@
     <w:r>
       <w:rPr>
         <w:noProof/>
-        <w:sz w:val="28"/>
-        <w:szCs w:val="28"/>
-        <w:lang w:val="de-DE" w:eastAsia="de-DE"/>
       </w:rPr>
       <w:drawing>
-        <wp:inline distT="0" distB="0" distL="0" distR="0" wp14:anchorId="5F70D6C8" wp14:editId="06ECA27B">
-          <wp:extent cx="1051200" cy="1051200"/>
+        <wp:inline distT="0" distB="0" distL="0" distR="0" wp14:anchorId="750977B9" wp14:editId="4F99932C">
+          <wp:extent cx="895547" cy="1102564"/>
           <wp:effectExtent l="0" t="0" r="0" b="0"/>
-          <wp:docPr id="2" name="Bild 1" descr="C:\Users\Celia\AppData\Local\Temp\SRE_Leo-1.jpg"/>
-          <wp:cNvGraphicFramePr>
-            <a:graphicFrameLocks xmlns:a="http://schemas.openxmlformats.org/drawingml/2006/main" noChangeAspect="1"/>
-          </wp:cNvGraphicFramePr>
+          <wp:docPr id="1151960940" name="Grafik 1" descr="Ein Bild, das Darstellung, Cartoon, Entwurf, Zeichnung enthält.&#10;&#10;KI-generierte Inhalte können fehlerhaft sein."/>
+          <wp:cNvGraphicFramePr/>
           <a:graphic xmlns:a="http://schemas.openxmlformats.org/drawingml/2006/main">
             <a:graphicData uri="http://schemas.openxmlformats.org/drawingml/2006/picture">
               <pic:pic xmlns:pic="http://schemas.openxmlformats.org/drawingml/2006/picture">
                 <pic:nvPicPr>
-                  <pic:cNvPr id="0" name="Picture 1" descr="C:\Users\Celia\AppData\Local\Temp\SRE_Leo-1.jpg"/>
-                  <pic:cNvPicPr>
-                    <a:picLocks noChangeAspect="1" noChangeArrowheads="1"/>
-                  </pic:cNvPicPr>
+                  <pic:cNvPr id="1151960940" name="Grafik 1" descr="Ein Bild, das Darstellung, Cartoon, Entwurf, Zeichnung enthält.&#10;&#10;KI-generierte Inhalte können fehlerhaft sein."/>
+                  <pic:cNvPicPr/>
                 </pic:nvPicPr>
                 <pic:blipFill>
-                  <a:blip r:embed="rId1" cstate="print"/>
+                  <a:blip r:embed="rId1">
+                    <a:extLst>
+                      <a:ext uri="{28A0092B-C50C-407E-A947-70E740481C1C}">
+                        <a14:useLocalDpi xmlns:a14="http://schemas.microsoft.com/office/drawing/2010/main" val="0"/>
+                      </a:ext>
+                    </a:extLst>
+                  </a:blip>
                   <a:srcRect/>
                   <a:stretch>
                     <a:fillRect/>
@@ -1342,17 +1469,14 @@
                 <pic:spPr bwMode="auto">
                   <a:xfrm>
                     <a:off x="0" y="0"/>
-                    <a:ext cx="1051200" cy="1051200"/>
+                    <a:ext cx="912565" cy="1123516"/>
                   </a:xfrm>
                   <a:prstGeom prst="rect">
                     <a:avLst/>
                   </a:prstGeom>
                   <a:noFill/>
-                  <a:ln w="9525">
+                  <a:ln>
                     <a:noFill/>
-                    <a:miter lim="800000"/>
-                    <a:headEnd/>
-                    <a:tailEnd/>
                   </a:ln>
                 </pic:spPr>
               </pic:pic>
@@ -1363,10 +1487,75 @@
     </w:r>
     <w:r>
       <w:rPr>
+        <w:b/>
         <w:sz w:val="28"/>
         <w:szCs w:val="28"/>
+        <w:lang w:val="de-DE"/>
       </w:rPr>
-      <w:t xml:space="preserve">                                                              </w:t>
+      <w:tab/>
+    </w:r>
+    <w:r>
+      <w:rPr>
+        <w:b/>
+        <w:sz w:val="28"/>
+        <w:szCs w:val="28"/>
+        <w:lang w:val="de-DE"/>
+      </w:rPr>
+      <w:tab/>
+    </w:r>
+    <w:r>
+      <w:rPr>
+        <w:b/>
+        <w:sz w:val="28"/>
+        <w:szCs w:val="28"/>
+        <w:lang w:val="de-DE"/>
+      </w:rPr>
+      <w:tab/>
+    </w:r>
+    <w:r>
+      <w:rPr>
+        <w:b/>
+        <w:sz w:val="28"/>
+        <w:szCs w:val="28"/>
+        <w:lang w:val="de-DE"/>
+      </w:rPr>
+      <w:tab/>
+    </w:r>
+    <w:r>
+      <w:rPr>
+        <w:b/>
+        <w:sz w:val="28"/>
+        <w:szCs w:val="28"/>
+        <w:lang w:val="de-DE"/>
+      </w:rPr>
+      <w:tab/>
+    </w:r>
+    <w:r>
+      <w:rPr>
+        <w:b/>
+        <w:sz w:val="28"/>
+        <w:szCs w:val="28"/>
+        <w:lang w:val="de-DE"/>
+      </w:rPr>
+      <w:tab/>
+    </w:r>
+    <w:r>
+      <w:rPr>
+        <w:b/>
+        <w:sz w:val="28"/>
+        <w:szCs w:val="28"/>
+        <w:lang w:val="de-DE"/>
+      </w:rPr>
+      <w:tab/>
+    </w:r>
+    <w:r>
+      <w:rPr>
+        <w:b/>
+        <w:sz w:val="28"/>
+        <w:szCs w:val="28"/>
+        <w:lang w:val="de-DE"/>
+      </w:rPr>
+      <w:tab/>
     </w:r>
     <w:r>
       <w:rPr>
@@ -1381,8 +1570,18 @@
 </w:hdr>
 </file>
 
+<file path=word/header3.xml><?xml version="1.0" encoding="utf-8"?>
+<w:hdr xmlns:wpc="http://schemas.microsoft.com/office/word/2010/wordprocessingCanvas" xmlns:cx="http://schemas.microsoft.com/office/drawing/2014/chartex" xmlns:cx1="http://schemas.microsoft.com/office/drawing/2015/9/8/chartex" xmlns:cx2="http://schemas.microsoft.com/office/drawing/2015/10/21/chartex" xmlns:cx3="http://schemas.microsoft.com/office/drawing/2016/5/9/chartex" xmlns:cx4="http://schemas.microsoft.com/office/drawing/2016/5/10/chartex" xmlns:cx5="http://schemas.microsoft.com/office/drawing/2016/5/11/chartex" xmlns:cx6="http://schemas.microsoft.com/office/drawing/2016/5/12/chartex" xmlns:cx7="http://schemas.microsoft.com/office/drawing/2016/5/13/chartex" xmlns:cx8="http://schemas.microsoft.com/office/drawing/2016/5/14/chartex" xmlns:mc="http://schemas.openxmlformats.org/markup-compatibility/2006" xmlns:aink="http://schemas.microsoft.com/office/drawing/2016/ink" xmlns:am3d="http://schemas.microsoft.com/office/drawing/2017/model3d" xmlns:o="urn:schemas-microsoft-com:office:office" xmlns:oel="http://schemas.microsoft.com/office/2019/extlst" xmlns:r="http://schemas.openxmlformats.org/officeDocument/2006/relationships" xmlns:m="http://schemas.openxmlformats.org/officeDocument/2006/math" xmlns:v="urn:schemas-microsoft-com:vml" xmlns:wp14="http://schemas.microsoft.com/office/word/2010/wordprocessingDrawing" xmlns:wp="http://schemas.openxmlformats.org/drawingml/2006/wordprocessingDrawing" xmlns:w10="urn:schemas-microsoft-com:office:word" xmlns:w="http://schemas.openxmlformats.org/wordprocessingml/2006/main" xmlns:w14="http://schemas.microsoft.com/office/word/2010/wordml" xmlns:w15="http://schemas.microsoft.com/office/word/2012/wordml" xmlns:w16cex="http://schemas.microsoft.com/office/word/2018/wordml/cex" xmlns:w16cid="http://schemas.microsoft.com/office/word/2016/wordml/cid" xmlns:w16="http://schemas.microsoft.com/office/word/2018/wordml" xmlns:w16du="http://schemas.microsoft.com/office/word/2023/wordml/word16du" xmlns:w16sdtdh="http://schemas.microsoft.com/office/word/2020/wordml/sdtdatahash" xmlns:w16sdtfl="http://schemas.microsoft.com/office/word/2024/wordml/sdtformatlock" xmlns:w16se="http://schemas.microsoft.com/office/word/2015/wordml/symex" xmlns:wpg="http://schemas.microsoft.com/office/word/2010/wordprocessingGroup" xmlns:wpi="http://schemas.microsoft.com/office/word/2010/wordprocessingInk" xmlns:wne="http://schemas.microsoft.com/office/word/2006/wordml" xmlns:wps="http://schemas.microsoft.com/office/word/2010/wordprocessingShape" mc:Ignorable="w14 w15 w16se w16cid w16 w16cex w16sdtdh w16sdtfl w16du wp14">
+  <w:p>
+    <w:pPr>
+      <w:pStyle w:val="Kopfzeile"/>
+    </w:pPr>
+  </w:p>
+</w:hdr>
+</file>
+
 <file path=word/styles.xml><?xml version="1.0" encoding="utf-8"?>
-<w:styles xmlns:mc="http://schemas.openxmlformats.org/markup-compatibility/2006" xmlns:r="http://schemas.openxmlformats.org/officeDocument/2006/relationships" xmlns:w="http://schemas.openxmlformats.org/wordprocessingml/2006/main" xmlns:w14="http://schemas.microsoft.com/office/word/2010/wordml" xmlns:w15="http://schemas.microsoft.com/office/word/2012/wordml" xmlns:w16cex="http://schemas.microsoft.com/office/word/2018/wordml/cex" xmlns:w16cid="http://schemas.microsoft.com/office/word/2016/wordml/cid" xmlns:w16="http://schemas.microsoft.com/office/word/2018/wordml" xmlns:w16se="http://schemas.microsoft.com/office/word/2015/wordml/symex" mc:Ignorable="w14 w15 w16se w16cid w16 w16cex">
+<w:styles xmlns:mc="http://schemas.openxmlformats.org/markup-compatibility/2006" xmlns:r="http://schemas.openxmlformats.org/officeDocument/2006/relationships" xmlns:w="http://schemas.openxmlformats.org/wordprocessingml/2006/main" xmlns:w14="http://schemas.microsoft.com/office/word/2010/wordml" xmlns:w15="http://schemas.microsoft.com/office/word/2012/wordml" xmlns:w16cex="http://schemas.microsoft.com/office/word/2018/wordml/cex" xmlns:w16cid="http://schemas.microsoft.com/office/word/2016/wordml/cid" xmlns:w16="http://schemas.microsoft.com/office/word/2018/wordml" xmlns:w16du="http://schemas.microsoft.com/office/word/2023/wordml/word16du" xmlns:w16sdtdh="http://schemas.microsoft.com/office/word/2020/wordml/sdtdatahash" xmlns:w16sdtfl="http://schemas.microsoft.com/office/word/2024/wordml/sdtformatlock" xmlns:w16se="http://schemas.microsoft.com/office/word/2015/wordml/symex" mc:Ignorable="w14 w15 w16se w16cid w16 w16cex w16sdtdh w16sdtfl w16du">
   <w:docDefaults>
     <w:rPrDefault>
       <w:rPr>

</xml_diff>